<commit_message>
Git training file updated
</commit_message>
<xml_diff>
--- a/Git Training.docx
+++ b/Git Training.docx
@@ -57,7 +57,6 @@
           <w14:ligatures w14:val="none"/>
         </w:rPr>
       </w:pPr>
-      <w:proofErr w:type="spellStart"/>
       <w:r>
         <w:rPr>
           <w:rFonts w:ascii="Courier New" w:eastAsia="Times New Roman" w:hAnsi="Courier New" w:cs="Courier New"/>
@@ -68,46 +67,7 @@
           <w:lang w:eastAsia="en-IN"/>
           <w14:ligatures w14:val="none"/>
         </w:rPr>
-        <w:t>sudo</w:t>
-      </w:r>
-      <w:proofErr w:type="spellEnd"/>
-      <w:r>
-        <w:rPr>
-          <w:rFonts w:ascii="Courier New" w:eastAsia="Times New Roman" w:hAnsi="Courier New" w:cs="Courier New"/>
-          <w:color w:val="333333"/>
-          <w:kern w:val="0"/>
-          <w:bdr w:val="none" w:sz="0" w:space="0" w:color="auto" w:frame="1"/>
-          <w:shd w:val="clear" w:color="auto" w:fill="EEEEEE"/>
-          <w:lang w:eastAsia="en-IN"/>
-          <w14:ligatures w14:val="none"/>
-        </w:rPr>
-        <w:t xml:space="preserve"> </w:t>
-      </w:r>
-      <w:proofErr w:type="spellStart"/>
-      <w:r>
-        <w:rPr>
-          <w:rFonts w:ascii="Courier New" w:eastAsia="Times New Roman" w:hAnsi="Courier New" w:cs="Courier New"/>
-          <w:color w:val="333333"/>
-          <w:kern w:val="0"/>
-          <w:bdr w:val="none" w:sz="0" w:space="0" w:color="auto" w:frame="1"/>
-          <w:shd w:val="clear" w:color="auto" w:fill="EEEEEE"/>
-          <w:lang w:eastAsia="en-IN"/>
-          <w14:ligatures w14:val="none"/>
-        </w:rPr>
-        <w:t>dnf</w:t>
-      </w:r>
-      <w:proofErr w:type="spellEnd"/>
-      <w:r>
-        <w:rPr>
-          <w:rFonts w:ascii="Courier New" w:eastAsia="Times New Roman" w:hAnsi="Courier New" w:cs="Courier New"/>
-          <w:color w:val="333333"/>
-          <w:kern w:val="0"/>
-          <w:bdr w:val="none" w:sz="0" w:space="0" w:color="auto" w:frame="1"/>
-          <w:shd w:val="clear" w:color="auto" w:fill="EEEEEE"/>
-          <w:lang w:eastAsia="en-IN"/>
-          <w14:ligatures w14:val="none"/>
-        </w:rPr>
-        <w:t xml:space="preserve"> install git-all</w:t>
+        <w:t>sudo dnf install git-all</w:t>
       </w:r>
     </w:p>
     <w:p>
@@ -160,21 +120,7 @@
         <w:rPr>
           <w:lang w:val="en-US"/>
         </w:rPr>
-        <w:t xml:space="preserve">git config --global </w:t>
-      </w:r>
-      <w:proofErr w:type="spellStart"/>
-      <w:r>
-        <w:rPr>
-          <w:lang w:val="en-US"/>
-        </w:rPr>
-        <w:t>user.email</w:t>
-      </w:r>
-      <w:proofErr w:type="spellEnd"/>
-      <w:r>
-        <w:rPr>
-          <w:lang w:val="en-US"/>
-        </w:rPr>
-        <w:t xml:space="preserve"> </w:t>
+        <w:t xml:space="preserve">git config --global user.email </w:t>
       </w:r>
       <w:hyperlink r:id="rId6" w:history="1">
         <w:r>
@@ -255,16 +201,8 @@
         <w:rPr>
           <w:lang w:val="en-US"/>
         </w:rPr>
-        <w:t xml:space="preserve">Create a folder </w:t>
-      </w:r>
-      <w:proofErr w:type="spellStart"/>
-      <w:r>
-        <w:rPr>
-          <w:lang w:val="en-US"/>
-        </w:rPr>
-        <w:t>demo_repo</w:t>
-      </w:r>
-      <w:proofErr w:type="spellEnd"/>
+        <w:t>Create a folder demo_repo</w:t>
+      </w:r>
     </w:p>
     <w:p>
       <w:pPr>
@@ -459,21 +397,7 @@
         <w:rPr>
           <w:lang w:val="en-US"/>
         </w:rPr>
-        <w:t xml:space="preserve">Create a </w:t>
-      </w:r>
-      <w:proofErr w:type="spellStart"/>
-      <w:r>
-        <w:rPr>
-          <w:lang w:val="en-US"/>
-        </w:rPr>
-        <w:t>linux</w:t>
-      </w:r>
-      <w:proofErr w:type="spellEnd"/>
-      <w:r>
-        <w:rPr>
-          <w:lang w:val="en-US"/>
-        </w:rPr>
-        <w:t xml:space="preserve"> machine on AWS and clone the repository</w:t>
+        <w:t>Create a linux machine on AWS and clone the repository</w:t>
       </w:r>
     </w:p>
     <w:p>
@@ -503,21 +427,7 @@
         <w:rPr>
           <w:lang w:val="en-US"/>
         </w:rPr>
-        <w:t xml:space="preserve">Push the changes using Personal Access Token to </w:t>
-      </w:r>
-      <w:proofErr w:type="spellStart"/>
-      <w:r>
-        <w:rPr>
-          <w:lang w:val="en-US"/>
-        </w:rPr>
-        <w:t>Github</w:t>
-      </w:r>
-      <w:proofErr w:type="spellEnd"/>
-      <w:r>
-        <w:rPr>
-          <w:lang w:val="en-US"/>
-        </w:rPr>
-        <w:t xml:space="preserve"> repository</w:t>
+        <w:t>Push the changes using Personal Access Token to Github repository</w:t>
       </w:r>
     </w:p>
     <w:p>
@@ -642,19 +552,8 @@
           <w:sz w:val="18"/>
           <w:szCs w:val="18"/>
         </w:rPr>
-        <w:t xml:space="preserve">   ls -</w:t>
-      </w:r>
-      <w:proofErr w:type="spellStart"/>
-      <w:r>
-        <w:rPr>
-          <w:rFonts w:ascii="Lucida Console" w:hAnsi="Lucida Console" w:cs="Lucida Console"/>
-          <w:kern w:val="0"/>
-          <w:sz w:val="18"/>
-          <w:szCs w:val="18"/>
-        </w:rPr>
-        <w:t>lart</w:t>
-      </w:r>
-      <w:proofErr w:type="spellEnd"/>
+        <w:t xml:space="preserve">   ls -lart</w:t>
+      </w:r>
     </w:p>
     <w:p>
       <w:pPr>
@@ -959,19 +858,8 @@
           <w:sz w:val="18"/>
           <w:szCs w:val="18"/>
         </w:rPr>
-        <w:t xml:space="preserve">   ls -</w:t>
-      </w:r>
-      <w:proofErr w:type="spellStart"/>
-      <w:r>
-        <w:rPr>
-          <w:rFonts w:ascii="Lucida Console" w:hAnsi="Lucida Console" w:cs="Lucida Console"/>
-          <w:kern w:val="0"/>
-          <w:sz w:val="18"/>
-          <w:szCs w:val="18"/>
-        </w:rPr>
-        <w:t>lrt</w:t>
-      </w:r>
-      <w:proofErr w:type="spellEnd"/>
+        <w:t xml:space="preserve">   ls -lrt</w:t>
+      </w:r>
     </w:p>
     <w:p>
       <w:pPr>
@@ -1427,25 +1315,7 @@
           <w:sz w:val="18"/>
           <w:szCs w:val="18"/>
         </w:rPr>
-        <w:t xml:space="preserve">   git diff </w:t>
-      </w:r>
-      <w:r>
-        <w:rPr>
-          <w:rFonts w:ascii="Lucida Console" w:hAnsi="Lucida Console" w:cs="Lucida Console"/>
-          <w:kern w:val="0"/>
-          <w:sz w:val="18"/>
-          <w:szCs w:val="18"/>
-        </w:rPr>
-        <w:t>–</w:t>
-      </w:r>
-      <w:r>
-        <w:rPr>
-          <w:rFonts w:ascii="Lucida Console" w:hAnsi="Lucida Console" w:cs="Lucida Console"/>
-          <w:kern w:val="0"/>
-          <w:sz w:val="18"/>
-          <w:szCs w:val="18"/>
-        </w:rPr>
-        <w:t>staged</w:t>
+        <w:t xml:space="preserve">   git diff –staged</w:t>
       </w:r>
       <w:r>
         <w:rPr>
@@ -1529,19 +1399,8 @@
           <w:sz w:val="18"/>
           <w:szCs w:val="18"/>
         </w:rPr>
-        <w:t xml:space="preserve">alternative to above </w:t>
-      </w:r>
-      <w:proofErr w:type="spellStart"/>
-      <w:r>
-        <w:rPr>
-          <w:rFonts w:ascii="Lucida Console" w:hAnsi="Lucida Console" w:cs="Lucida Console"/>
-          <w:kern w:val="0"/>
-          <w:sz w:val="18"/>
-          <w:szCs w:val="18"/>
-        </w:rPr>
-        <w:t>cmd</w:t>
-      </w:r>
-      <w:proofErr w:type="spellEnd"/>
+        <w:t>alternative to above cmd</w:t>
+      </w:r>
     </w:p>
     <w:p>
       <w:pPr>
@@ -1582,36 +1441,7 @@
           <w:szCs w:val="18"/>
         </w:rPr>
         <w:tab/>
-        <w:t xml:space="preserve">// </w:t>
-      </w:r>
-      <w:r>
-        <w:rPr>
-          <w:rFonts w:ascii="Lucida Console" w:hAnsi="Lucida Console" w:cs="Lucida Console"/>
-          <w:kern w:val="0"/>
-          <w:sz w:val="18"/>
-          <w:szCs w:val="18"/>
-        </w:rPr>
-        <w:t xml:space="preserve">Difference between working </w:t>
-      </w:r>
-      <w:proofErr w:type="spellStart"/>
-      <w:r>
-        <w:rPr>
-          <w:rFonts w:ascii="Lucida Console" w:hAnsi="Lucida Console" w:cs="Lucida Console"/>
-          <w:kern w:val="0"/>
-          <w:sz w:val="18"/>
-          <w:szCs w:val="18"/>
-        </w:rPr>
-        <w:t>dir</w:t>
-      </w:r>
-      <w:proofErr w:type="spellEnd"/>
-      <w:r>
-        <w:rPr>
-          <w:rFonts w:ascii="Lucida Console" w:hAnsi="Lucida Console" w:cs="Lucida Console"/>
-          <w:kern w:val="0"/>
-          <w:sz w:val="18"/>
-          <w:szCs w:val="18"/>
-        </w:rPr>
-        <w:t xml:space="preserve"> with local repository</w:t>
+        <w:t>// Difference between working dir with local repository</w:t>
       </w:r>
     </w:p>
     <w:p>
@@ -1759,19 +1589,11 @@
           <w:lang w:val="en-US"/>
         </w:rPr>
       </w:pPr>
-      <w:proofErr w:type="spellStart"/>
-      <w:r>
-        <w:rPr>
-          <w:lang w:val="en-US"/>
-        </w:rPr>
-        <w:t>Github</w:t>
-      </w:r>
-      <w:proofErr w:type="spellEnd"/>
-      <w:r>
-        <w:rPr>
-          <w:lang w:val="en-US"/>
-        </w:rPr>
-        <w:t xml:space="preserve"> Multiuser access</w:t>
+      <w:r>
+        <w:rPr>
+          <w:lang w:val="en-US"/>
+        </w:rPr>
+        <w:t>Github Multiuser access</w:t>
       </w:r>
     </w:p>
     <w:p>
@@ -1971,20 +1793,8 @@
           <w:szCs w:val="21"/>
         </w:rPr>
         <w:lastRenderedPageBreak/>
-        <w:t xml:space="preserve">git </w:t>
-      </w:r>
-      <w:proofErr w:type="spellStart"/>
-      <w:r>
-        <w:rPr>
-          <w:rStyle w:val="user-select-contain"/>
-          <w:rFonts w:ascii="Consolas" w:hAnsi="Consolas"/>
-          <w:color w:val="1F2328"/>
-          <w:sz w:val="21"/>
-          <w:szCs w:val="21"/>
-        </w:rPr>
-        <w:t>init</w:t>
-      </w:r>
-      <w:proofErr w:type="spellEnd"/>
+        <w:t>git init</w:t>
+      </w:r>
     </w:p>
     <w:p>
       <w:pPr>
@@ -2160,13 +1970,874 @@
         <w:rPr>
           <w:lang w:val="en-US"/>
         </w:rPr>
-        <w:t>If repo is exist in local then use git pull cmd.</w:t>
-      </w:r>
-    </w:p>
-    <w:p>
-      <w:pPr>
-        <w:pStyle w:val="ListParagraph"/>
-        <w:ind w:left="1080"/>
+        <w:t xml:space="preserve">If repo is </w:t>
+      </w:r>
+      <w:r>
+        <w:rPr>
+          <w:lang w:val="en-US"/>
+        </w:rPr>
+        <w:t>existed</w:t>
+      </w:r>
+      <w:r>
+        <w:rPr>
+          <w:lang w:val="en-US"/>
+        </w:rPr>
+        <w:t xml:space="preserve"> in local then use git pull cmd.</w:t>
+      </w:r>
+    </w:p>
+    <w:p>
+      <w:pPr>
+        <w:pBdr>
+          <w:bottom w:val="single" w:sz="6" w:space="1" w:color="auto"/>
+        </w:pBdr>
+        <w:rPr>
+          <w:lang w:val="en-US"/>
+        </w:rPr>
+      </w:pPr>
+    </w:p>
+    <w:p>
+      <w:pPr>
+        <w:pBdr>
+          <w:bottom w:val="single" w:sz="6" w:space="1" w:color="auto"/>
+        </w:pBdr>
+        <w:rPr>
+          <w:lang w:val="en-US"/>
+        </w:rPr>
+      </w:pPr>
+      <w:r>
+        <w:rPr>
+          <w:lang w:val="en-US"/>
+        </w:rPr>
+        <w:t>Install Oracle Virtual Boc</w:t>
+      </w:r>
+    </w:p>
+    <w:p>
+      <w:pPr>
+        <w:pBdr>
+          <w:bottom w:val="single" w:sz="6" w:space="1" w:color="auto"/>
+        </w:pBdr>
+        <w:rPr>
+          <w:lang w:val="en-US"/>
+        </w:rPr>
+      </w:pPr>
+      <w:hyperlink r:id="rId13" w:history="1">
+        <w:r>
+          <w:rPr>
+            <w:rStyle w:val="Hyperlink"/>
+            <w:lang w:val="en-US"/>
+          </w:rPr>
+          <w:t>https://www.virtualbox.org/wiki/Downloads</w:t>
+        </w:r>
+      </w:hyperlink>
+    </w:p>
+    <w:p>
+      <w:pPr>
+        <w:pBdr>
+          <w:bottom w:val="single" w:sz="6" w:space="1" w:color="auto"/>
+        </w:pBdr>
+        <w:rPr>
+          <w:lang w:val="en-US"/>
+        </w:rPr>
+      </w:pPr>
+      <w:r>
+        <w:rPr>
+          <w:lang w:val="en-US"/>
+        </w:rPr>
+        <w:t>Install Vagrant</w:t>
+      </w:r>
+    </w:p>
+    <w:p>
+      <w:pPr>
+        <w:pBdr>
+          <w:bottom w:val="single" w:sz="6" w:space="1" w:color="auto"/>
+        </w:pBdr>
+        <w:rPr>
+          <w:lang w:val="en-US"/>
+        </w:rPr>
+      </w:pPr>
+      <w:hyperlink r:id="rId14" w:history="1">
+        <w:r>
+          <w:rPr>
+            <w:rStyle w:val="Hyperlink"/>
+            <w:lang w:val="en-US"/>
+          </w:rPr>
+          <w:t>https://developer.hashicorp.com/vagrant/install?product_intent=vagrant</w:t>
+        </w:r>
+      </w:hyperlink>
+    </w:p>
+    <w:p>
+      <w:pPr>
+        <w:pBdr>
+          <w:bottom w:val="single" w:sz="6" w:space="1" w:color="auto"/>
+        </w:pBdr>
+        <w:rPr>
+          <w:lang w:val="en-US"/>
+        </w:rPr>
+      </w:pPr>
+      <w:r>
+        <w:rPr>
+          <w:lang w:val="en-US"/>
+        </w:rPr>
+        <w:t>Configure the Oracle Linux Machine</w:t>
+      </w:r>
+      <w:r>
+        <w:rPr>
+          <w:lang w:val="en-US"/>
+        </w:rPr>
+        <w:t xml:space="preserve"> in Oracle Virtual Box (</w:t>
+      </w:r>
+      <w:hyperlink r:id="rId15" w:history="1">
+        <w:r>
+          <w:rPr>
+            <w:rStyle w:val="Hyperlink"/>
+            <w:lang w:val="en-US"/>
+          </w:rPr>
+          <w:t>https://yum.oracle.com/boxes/</w:t>
+        </w:r>
+      </w:hyperlink>
+      <w:r>
+        <w:rPr>
+          <w:lang w:val="en-US"/>
+        </w:rPr>
+        <w:t>)</w:t>
+      </w:r>
+    </w:p>
+    <w:p>
+      <w:pPr>
+        <w:pBdr>
+          <w:bottom w:val="single" w:sz="6" w:space="1" w:color="auto"/>
+        </w:pBdr>
+        <w:rPr>
+          <w:rFonts w:ascii="Courier New" w:hAnsi="Courier New" w:cs="Courier New"/>
+          <w:color w:val="000000"/>
+          <w:sz w:val="20"/>
+          <w:szCs w:val="20"/>
+          <w:shd w:val="clear" w:color="auto" w:fill="F7F7F7"/>
+        </w:rPr>
+      </w:pPr>
+      <w:r>
+        <w:rPr>
+          <w:rFonts w:ascii="Courier New" w:hAnsi="Courier New" w:cs="Courier New"/>
+          <w:color w:val="000000"/>
+          <w:sz w:val="20"/>
+          <w:szCs w:val="20"/>
+          <w:shd w:val="clear" w:color="auto" w:fill="F7F7F7"/>
+        </w:rPr>
+        <w:t>$ vagrant init oraclelinux/8 https://oracle.github.io/vagrant-projects/boxes/oraclelinux/8.json</w:t>
+      </w:r>
+      <w:r>
+        <w:rPr>
+          <w:rFonts w:ascii="Courier New" w:hAnsi="Courier New" w:cs="Courier New"/>
+          <w:color w:val="000000"/>
+          <w:sz w:val="20"/>
+          <w:szCs w:val="20"/>
+        </w:rPr>
+        <w:br/>
+      </w:r>
+      <w:r>
+        <w:rPr>
+          <w:rFonts w:ascii="Courier New" w:hAnsi="Courier New" w:cs="Courier New"/>
+          <w:color w:val="000000"/>
+          <w:sz w:val="20"/>
+          <w:szCs w:val="20"/>
+          <w:shd w:val="clear" w:color="auto" w:fill="F7F7F7"/>
+        </w:rPr>
+        <w:t>$ vagrant up</w:t>
+      </w:r>
+      <w:r>
+        <w:rPr>
+          <w:rFonts w:ascii="Courier New" w:hAnsi="Courier New" w:cs="Courier New"/>
+          <w:color w:val="000000"/>
+          <w:sz w:val="20"/>
+          <w:szCs w:val="20"/>
+          <w:shd w:val="clear" w:color="auto" w:fill="F7F7F7"/>
+        </w:rPr>
+        <w:t xml:space="preserve"> // for starting machine</w:t>
+      </w:r>
+      <w:r>
+        <w:rPr>
+          <w:rFonts w:ascii="Courier New" w:hAnsi="Courier New" w:cs="Courier New"/>
+          <w:color w:val="000000"/>
+          <w:sz w:val="20"/>
+          <w:szCs w:val="20"/>
+        </w:rPr>
+        <w:br/>
+      </w:r>
+      <w:r>
+        <w:rPr>
+          <w:rFonts w:ascii="Courier New" w:hAnsi="Courier New" w:cs="Courier New"/>
+          <w:color w:val="000000"/>
+          <w:sz w:val="20"/>
+          <w:szCs w:val="20"/>
+          <w:shd w:val="clear" w:color="auto" w:fill="F7F7F7"/>
+        </w:rPr>
+        <w:t>$ vagrant ssh</w:t>
+      </w:r>
+      <w:r>
+        <w:rPr>
+          <w:rFonts w:ascii="Courier New" w:hAnsi="Courier New" w:cs="Courier New"/>
+          <w:color w:val="000000"/>
+          <w:sz w:val="20"/>
+          <w:szCs w:val="20"/>
+          <w:shd w:val="clear" w:color="auto" w:fill="F7F7F7"/>
+        </w:rPr>
+        <w:t xml:space="preserve"> // for ssh into machine</w:t>
+      </w:r>
+    </w:p>
+    <w:p>
+      <w:pPr>
+        <w:pBdr>
+          <w:bottom w:val="single" w:sz="6" w:space="1" w:color="auto"/>
+        </w:pBdr>
+        <w:rPr>
+          <w:rFonts w:ascii="Courier New" w:hAnsi="Courier New" w:cs="Courier New"/>
+          <w:color w:val="000000"/>
+          <w:sz w:val="20"/>
+          <w:szCs w:val="20"/>
+          <w:shd w:val="clear" w:color="auto" w:fill="F7F7F7"/>
+        </w:rPr>
+      </w:pPr>
+      <w:r>
+        <w:rPr>
+          <w:rFonts w:ascii="Courier New" w:hAnsi="Courier New" w:cs="Courier New"/>
+          <w:color w:val="000000"/>
+          <w:sz w:val="20"/>
+          <w:szCs w:val="20"/>
+          <w:shd w:val="clear" w:color="auto" w:fill="F7F7F7"/>
+        </w:rPr>
+        <w:t xml:space="preserve">$ vagrant </w:t>
+      </w:r>
+      <w:r>
+        <w:rPr>
+          <w:rFonts w:ascii="Courier New" w:hAnsi="Courier New" w:cs="Courier New"/>
+          <w:color w:val="000000"/>
+          <w:sz w:val="20"/>
+          <w:szCs w:val="20"/>
+          <w:shd w:val="clear" w:color="auto" w:fill="F7F7F7"/>
+        </w:rPr>
+        <w:t>halt</w:t>
+      </w:r>
+      <w:r>
+        <w:rPr>
+          <w:rFonts w:ascii="Courier New" w:hAnsi="Courier New" w:cs="Courier New"/>
+          <w:color w:val="000000"/>
+          <w:sz w:val="20"/>
+          <w:szCs w:val="20"/>
+          <w:shd w:val="clear" w:color="auto" w:fill="F7F7F7"/>
+        </w:rPr>
+        <w:t xml:space="preserve"> // </w:t>
+      </w:r>
+      <w:r>
+        <w:rPr>
+          <w:rFonts w:ascii="Courier New" w:hAnsi="Courier New" w:cs="Courier New"/>
+          <w:color w:val="000000"/>
+          <w:sz w:val="20"/>
+          <w:szCs w:val="20"/>
+          <w:shd w:val="clear" w:color="auto" w:fill="F7F7F7"/>
+        </w:rPr>
+        <w:t>to stop</w:t>
+      </w:r>
+      <w:r>
+        <w:rPr>
+          <w:rFonts w:ascii="Courier New" w:hAnsi="Courier New" w:cs="Courier New"/>
+          <w:color w:val="000000"/>
+          <w:sz w:val="20"/>
+          <w:szCs w:val="20"/>
+          <w:shd w:val="clear" w:color="auto" w:fill="F7F7F7"/>
+        </w:rPr>
+        <w:t xml:space="preserve"> </w:t>
+      </w:r>
+      <w:r>
+        <w:rPr>
+          <w:rFonts w:ascii="Courier New" w:hAnsi="Courier New" w:cs="Courier New"/>
+          <w:color w:val="000000"/>
+          <w:sz w:val="20"/>
+          <w:szCs w:val="20"/>
+          <w:shd w:val="clear" w:color="auto" w:fill="F7F7F7"/>
+        </w:rPr>
+        <w:t>the</w:t>
+      </w:r>
+      <w:r>
+        <w:rPr>
+          <w:rFonts w:ascii="Courier New" w:hAnsi="Courier New" w:cs="Courier New"/>
+          <w:color w:val="000000"/>
+          <w:sz w:val="20"/>
+          <w:szCs w:val="20"/>
+          <w:shd w:val="clear" w:color="auto" w:fill="F7F7F7"/>
+        </w:rPr>
+        <w:t xml:space="preserve"> machine</w:t>
+      </w:r>
+    </w:p>
+    <w:p>
+      <w:pPr>
+        <w:pBdr>
+          <w:bottom w:val="single" w:sz="6" w:space="1" w:color="auto"/>
+        </w:pBdr>
+        <w:rPr>
+          <w:lang w:val="en-US"/>
+        </w:rPr>
+      </w:pPr>
+    </w:p>
+    <w:p>
+      <w:pPr>
+        <w:rPr>
+          <w:lang w:val="en-US"/>
+        </w:rPr>
+      </w:pPr>
+      <w:r>
+        <w:rPr>
+          <w:lang w:val="en-US"/>
+        </w:rPr>
+        <w:t>Git Connecting to Github via ssh</w:t>
+      </w:r>
+      <w:r>
+        <w:rPr>
+          <w:lang w:val="en-US"/>
+        </w:rPr>
+        <w:t xml:space="preserve"> : </w:t>
+      </w:r>
+      <w:hyperlink r:id="rId16" w:history="1">
+        <w:r>
+          <w:rPr>
+            <w:rStyle w:val="Hyperlink"/>
+            <w:lang w:val="en-US"/>
+          </w:rPr>
+          <w:t>https://docs.github.com/en/authentication/connecting-to-github-with-ssh</w:t>
+        </w:r>
+      </w:hyperlink>
+    </w:p>
+    <w:p>
+      <w:pPr>
+        <w:pStyle w:val="HTMLPreformatted"/>
+        <w:numPr>
+          <w:ilvl w:val="0"/>
+          <w:numId w:val="3"/>
+        </w:numPr>
+        <w:shd w:val="clear" w:color="auto" w:fill="FFFFFF"/>
+        <w:rPr>
+          <w:rFonts w:ascii="Consolas" w:hAnsi="Consolas"/>
+          <w:color w:val="1F2328"/>
+        </w:rPr>
+      </w:pPr>
+      <w:r>
+        <w:rPr>
+          <w:rStyle w:val="HTMLCode"/>
+          <w:rFonts w:ascii="Consolas" w:hAnsi="Consolas"/>
+          <w:color w:val="1F2328"/>
+          <w:bdr w:val="none" w:sz="0" w:space="0" w:color="auto" w:frame="1"/>
+        </w:rPr>
+        <w:t>ssh-keygen -t rsa -b 4096 -C "your_email@example.com"</w:t>
+      </w:r>
+    </w:p>
+    <w:p>
+      <w:pPr>
+        <w:pStyle w:val="HTMLPreformatted"/>
+        <w:numPr>
+          <w:ilvl w:val="0"/>
+          <w:numId w:val="3"/>
+        </w:numPr>
+        <w:rPr>
+          <w:rStyle w:val="HTMLCode"/>
+          <w:rFonts w:ascii="Consolas" w:hAnsi="Consolas"/>
+          <w:color w:val="1F2328"/>
+          <w:bdr w:val="none" w:sz="0" w:space="0" w:color="auto" w:frame="1"/>
+        </w:rPr>
+      </w:pPr>
+      <w:r>
+        <w:rPr>
+          <w:rStyle w:val="hljs-meta"/>
+          <w:rFonts w:ascii="Consolas" w:hAnsi="Consolas"/>
+          <w:color w:val="1F2328"/>
+          <w:bdr w:val="none" w:sz="0" w:space="0" w:color="auto" w:frame="1"/>
+        </w:rPr>
+        <w:t xml:space="preserve">$ </w:t>
+      </w:r>
+      <w:r>
+        <w:rPr>
+          <w:rStyle w:val="hljs-builtin"/>
+          <w:rFonts w:ascii="Consolas" w:hAnsi="Consolas"/>
+          <w:color w:val="1F2328"/>
+          <w:bdr w:val="none" w:sz="0" w:space="0" w:color="auto" w:frame="1"/>
+        </w:rPr>
+        <w:t>eval</w:t>
+      </w:r>
+      <w:r>
+        <w:rPr>
+          <w:rStyle w:val="bash"/>
+          <w:rFonts w:ascii="Consolas" w:hAnsi="Consolas"/>
+          <w:color w:val="1F2328"/>
+          <w:bdr w:val="none" w:sz="0" w:space="0" w:color="auto" w:frame="1"/>
+        </w:rPr>
+        <w:t xml:space="preserve"> </w:t>
+      </w:r>
+      <w:r>
+        <w:rPr>
+          <w:rStyle w:val="hljs-string"/>
+          <w:rFonts w:ascii="Consolas" w:hAnsi="Consolas"/>
+          <w:color w:val="1F2328"/>
+          <w:bdr w:val="none" w:sz="0" w:space="0" w:color="auto" w:frame="1"/>
+        </w:rPr>
+        <w:t>"</w:t>
+      </w:r>
+      <w:r>
+        <w:rPr>
+          <w:rStyle w:val="hljs-subst"/>
+          <w:rFonts w:ascii="Consolas" w:hAnsi="Consolas"/>
+          <w:color w:val="1F2328"/>
+          <w:bdr w:val="none" w:sz="0" w:space="0" w:color="auto" w:frame="1"/>
+        </w:rPr>
+        <w:t>$(ssh-agent -s)</w:t>
+      </w:r>
+      <w:r>
+        <w:rPr>
+          <w:rStyle w:val="hljs-string"/>
+          <w:rFonts w:ascii="Consolas" w:hAnsi="Consolas"/>
+          <w:color w:val="1F2328"/>
+          <w:bdr w:val="none" w:sz="0" w:space="0" w:color="auto" w:frame="1"/>
+        </w:rPr>
+        <w:t>"</w:t>
+      </w:r>
+    </w:p>
+    <w:p>
+      <w:pPr>
+        <w:pStyle w:val="HTMLPreformatted"/>
+        <w:ind w:left="720"/>
+        <w:rPr>
+          <w:rFonts w:ascii="Consolas" w:hAnsi="Consolas"/>
+          <w:color w:val="1F2328"/>
+        </w:rPr>
+      </w:pPr>
+      <w:r>
+        <w:rPr>
+          <w:rStyle w:val="hljs-meta"/>
+          <w:rFonts w:ascii="Consolas" w:hAnsi="Consolas"/>
+          <w:color w:val="1F2328"/>
+          <w:bdr w:val="none" w:sz="0" w:space="0" w:color="auto" w:frame="1"/>
+        </w:rPr>
+        <w:t xml:space="preserve">&gt; </w:t>
+      </w:r>
+      <w:r>
+        <w:rPr>
+          <w:rStyle w:val="bash"/>
+          <w:rFonts w:ascii="Consolas" w:hAnsi="Consolas"/>
+          <w:color w:val="1F2328"/>
+          <w:bdr w:val="none" w:sz="0" w:space="0" w:color="auto" w:frame="1"/>
+        </w:rPr>
+        <w:t>Agent pid 59566</w:t>
+      </w:r>
+    </w:p>
+    <w:p>
+      <w:pPr>
+        <w:pStyle w:val="HTMLPreformatted"/>
+        <w:numPr>
+          <w:ilvl w:val="0"/>
+          <w:numId w:val="3"/>
+        </w:numPr>
+        <w:rPr>
+          <w:rStyle w:val="HTMLCode"/>
+          <w:rFonts w:ascii="Consolas" w:hAnsi="Consolas"/>
+          <w:color w:val="1F2328"/>
+        </w:rPr>
+      </w:pPr>
+      <w:r>
+        <w:rPr>
+          <w:rStyle w:val="HTMLCode"/>
+          <w:rFonts w:ascii="Consolas" w:hAnsi="Consolas"/>
+          <w:color w:val="1F2328"/>
+          <w:bdr w:val="none" w:sz="0" w:space="0" w:color="auto" w:frame="1"/>
+        </w:rPr>
+        <w:t>ssh-add ~/.ssh/id_ed25519</w:t>
+      </w:r>
+    </w:p>
+    <w:p>
+      <w:pPr>
+        <w:pStyle w:val="HTMLPreformatted"/>
+        <w:numPr>
+          <w:ilvl w:val="0"/>
+          <w:numId w:val="3"/>
+        </w:numPr>
+        <w:rPr>
+          <w:rFonts w:ascii="Consolas" w:hAnsi="Consolas"/>
+          <w:color w:val="1F2328"/>
+        </w:rPr>
+      </w:pPr>
+      <w:r>
+        <w:rPr>
+          <w:rFonts w:ascii="Segoe UI" w:hAnsi="Segoe UI" w:cs="Segoe UI"/>
+          <w:color w:val="1F2328"/>
+          <w:shd w:val="clear" w:color="auto" w:fill="FFFFFF"/>
+        </w:rPr>
+        <w:t>Add the SSH public key to your account on GitHub. For more information, see "</w:t>
+      </w:r>
+      <w:hyperlink r:id="rId17" w:history="1">
+        <w:r>
+          <w:rPr>
+            <w:rStyle w:val="Hyperlink"/>
+            <w:rFonts w:ascii="Segoe UI" w:hAnsi="Segoe UI" w:cs="Segoe UI"/>
+            <w:shd w:val="clear" w:color="auto" w:fill="FFFFFF"/>
+          </w:rPr>
+          <w:t>Adding a new SSH key to your GitHub account</w:t>
+        </w:r>
+      </w:hyperlink>
+    </w:p>
+    <w:p>
+      <w:pPr>
+        <w:pStyle w:val="HTMLPreformatted"/>
+        <w:numPr>
+          <w:ilvl w:val="0"/>
+          <w:numId w:val="3"/>
+        </w:numPr>
+        <w:rPr>
+          <w:rFonts w:ascii="Consolas" w:hAnsi="Consolas"/>
+          <w:color w:val="1F2328"/>
+        </w:rPr>
+      </w:pPr>
+      <w:r>
+        <w:t>Copy public key to github account</w:t>
+      </w:r>
+    </w:p>
+    <w:p>
+      <w:pPr>
+        <w:pStyle w:val="HTMLPreformatted"/>
+        <w:numPr>
+          <w:ilvl w:val="0"/>
+          <w:numId w:val="3"/>
+        </w:numPr>
+        <w:rPr>
+          <w:rFonts w:ascii="Consolas" w:hAnsi="Consolas"/>
+          <w:color w:val="1F2328"/>
+        </w:rPr>
+      </w:pPr>
+      <w:r>
+        <w:t>Follow same thing for windows account as well</w:t>
+      </w:r>
+    </w:p>
+    <w:p>
+      <w:pPr>
+        <w:pStyle w:val="HTMLPreformatted"/>
+        <w:pBdr>
+          <w:bottom w:val="single" w:sz="6" w:space="1" w:color="auto"/>
+        </w:pBdr>
+        <w:rPr>
+          <w:rFonts w:ascii="Consolas" w:hAnsi="Consolas"/>
+          <w:color w:val="1F2328"/>
+        </w:rPr>
+      </w:pPr>
+    </w:p>
+    <w:p>
+      <w:pPr>
+        <w:pStyle w:val="HTMLPreformatted"/>
+        <w:ind w:left="720"/>
+        <w:rPr>
+          <w:rFonts w:ascii="Consolas" w:hAnsi="Consolas"/>
+          <w:color w:val="1F2328"/>
+        </w:rPr>
+      </w:pPr>
+    </w:p>
+    <w:p>
+      <w:pPr>
+        <w:pStyle w:val="HTMLPreformatted"/>
+        <w:rPr>
+          <w:rFonts w:ascii="Consolas" w:hAnsi="Consolas"/>
+          <w:color w:val="1F2328"/>
+        </w:rPr>
+      </w:pPr>
+      <w:r>
+        <w:rPr>
+          <w:rFonts w:ascii="Consolas" w:hAnsi="Consolas"/>
+          <w:color w:val="1F2328"/>
+        </w:rPr>
+        <w:t>Create Java web project in Eclipse</w:t>
+      </w:r>
+    </w:p>
+    <w:p>
+      <w:pPr>
+        <w:pStyle w:val="HTMLPreformatted"/>
+        <w:rPr>
+          <w:rFonts w:ascii="Consolas" w:hAnsi="Consolas"/>
+          <w:color w:val="1F2328"/>
+        </w:rPr>
+      </w:pPr>
+      <w:r>
+        <w:rPr>
+          <w:rFonts w:ascii="Consolas" w:hAnsi="Consolas"/>
+          <w:color w:val="1F2328"/>
+        </w:rPr>
+        <w:t>Using Tomcat web server, Maven and JDK</w:t>
+      </w:r>
+    </w:p>
+    <w:p>
+      <w:pPr>
+        <w:pStyle w:val="HTMLPreformatted"/>
+        <w:rPr>
+          <w:rFonts w:ascii="Consolas" w:hAnsi="Consolas"/>
+          <w:color w:val="1F2328"/>
+        </w:rPr>
+      </w:pPr>
+    </w:p>
+    <w:p>
+      <w:pPr>
+        <w:pStyle w:val="HTMLPreformatted"/>
+        <w:rPr>
+          <w:rFonts w:ascii="Consolas" w:hAnsi="Consolas"/>
+          <w:color w:val="1F2328"/>
+        </w:rPr>
+      </w:pPr>
+      <w:r>
+        <w:rPr>
+          <w:rFonts w:ascii="Consolas" w:hAnsi="Consolas"/>
+          <w:color w:val="1F2328"/>
+        </w:rPr>
+        <w:t>Create war file</w:t>
+      </w:r>
+    </w:p>
+    <w:p>
+      <w:pPr>
+        <w:pStyle w:val="HTMLPreformatted"/>
+        <w:rPr>
+          <w:rFonts w:ascii="Consolas" w:hAnsi="Consolas"/>
+          <w:color w:val="1F2328"/>
+        </w:rPr>
+      </w:pPr>
+      <w:r>
+        <w:rPr>
+          <w:rFonts w:ascii="Consolas" w:hAnsi="Consolas"/>
+          <w:color w:val="1F2328"/>
+        </w:rPr>
+        <w:t>Run this war file under tomcat directory</w:t>
+      </w:r>
+    </w:p>
+    <w:p>
+      <w:pPr>
+        <w:pStyle w:val="HTMLPreformatted"/>
+        <w:rPr>
+          <w:rFonts w:ascii="Consolas" w:hAnsi="Consolas"/>
+          <w:color w:val="1F2328"/>
+        </w:rPr>
+      </w:pPr>
+    </w:p>
+    <w:p>
+      <w:pPr>
+        <w:pStyle w:val="HTMLPreformatted"/>
+        <w:rPr>
+          <w:rFonts w:ascii="Consolas" w:hAnsi="Consolas"/>
+          <w:color w:val="1F2328"/>
+        </w:rPr>
+      </w:pPr>
+      <w:r>
+        <w:rPr>
+          <w:rFonts w:ascii="Consolas" w:hAnsi="Consolas"/>
+          <w:color w:val="1F2328"/>
+        </w:rPr>
+        <w:t>Open the git bash in the created code/source folder using git init . command</w:t>
+      </w:r>
+    </w:p>
+    <w:p>
+      <w:pPr>
+        <w:pStyle w:val="HTMLPreformatted"/>
+        <w:rPr>
+          <w:rFonts w:ascii="Consolas" w:hAnsi="Consolas"/>
+          <w:color w:val="1F2328"/>
+        </w:rPr>
+      </w:pPr>
+    </w:p>
+    <w:p>
+      <w:pPr>
+        <w:pStyle w:val="HTMLPreformatted"/>
+        <w:rPr>
+          <w:rFonts w:ascii="Consolas" w:hAnsi="Consolas"/>
+          <w:color w:val="1F2328"/>
+        </w:rPr>
+      </w:pPr>
+      <w:r>
+        <w:rPr>
+          <w:rFonts w:ascii="Consolas" w:hAnsi="Consolas"/>
+          <w:color w:val="1F2328"/>
+        </w:rPr>
+        <w:t>Create empty repository on github account</w:t>
+      </w:r>
+    </w:p>
+    <w:p>
+      <w:pPr>
+        <w:pStyle w:val="HTMLPreformatted"/>
+        <w:rPr>
+          <w:rFonts w:ascii="Consolas" w:hAnsi="Consolas"/>
+          <w:color w:val="1F2328"/>
+        </w:rPr>
+      </w:pPr>
+    </w:p>
+    <w:p>
+      <w:pPr>
+        <w:pStyle w:val="HTMLPreformatted"/>
+        <w:rPr>
+          <w:rFonts w:ascii="Consolas" w:hAnsi="Consolas"/>
+          <w:color w:val="1F2328"/>
+        </w:rPr>
+      </w:pPr>
+      <w:r>
+        <w:rPr>
+          <w:rFonts w:ascii="Consolas" w:hAnsi="Consolas"/>
+          <w:color w:val="1F2328"/>
+        </w:rPr>
+        <w:t>Add remote repository to local repository</w:t>
+      </w:r>
+    </w:p>
+    <w:p>
+      <w:pPr>
+        <w:pStyle w:val="HTMLPreformatted"/>
+        <w:rPr>
+          <w:rFonts w:ascii="Consolas" w:hAnsi="Consolas"/>
+          <w:color w:val="1F2328"/>
+        </w:rPr>
+      </w:pPr>
+      <w:r>
+        <w:rPr>
+          <w:rFonts w:ascii="Consolas" w:hAnsi="Consolas"/>
+          <w:color w:val="1F2328"/>
+        </w:rPr>
+        <w:t xml:space="preserve">Git add remote add origin </w:t>
+      </w:r>
+      <w:hyperlink r:id="rId18" w:history="1">
+        <w:r>
+          <w:rPr>
+            <w:rStyle w:val="Hyperlink"/>
+            <w:rFonts w:ascii="Consolas" w:hAnsi="Consolas"/>
+          </w:rPr>
+          <w:t>git@github.com:abhijit2386/reponame</w:t>
+        </w:r>
+      </w:hyperlink>
+    </w:p>
+    <w:p>
+      <w:pPr>
+        <w:pStyle w:val="HTMLPreformatted"/>
+        <w:rPr>
+          <w:rFonts w:ascii="Consolas" w:hAnsi="Consolas"/>
+          <w:color w:val="1F2328"/>
+        </w:rPr>
+      </w:pPr>
+      <w:r>
+        <w:rPr>
+          <w:rFonts w:ascii="Consolas" w:hAnsi="Consolas"/>
+          <w:color w:val="1F2328"/>
+        </w:rPr>
+        <w:lastRenderedPageBreak/>
+        <w:t>Check whether changes are updated in git config file or not</w:t>
+      </w:r>
+    </w:p>
+    <w:p>
+      <w:pPr>
+        <w:pStyle w:val="HTMLPreformatted"/>
+        <w:rPr>
+          <w:rFonts w:ascii="Consolas" w:hAnsi="Consolas"/>
+          <w:color w:val="1F2328"/>
+        </w:rPr>
+      </w:pPr>
+      <w:r>
+        <w:rPr>
+          <w:rFonts w:ascii="Consolas" w:hAnsi="Consolas"/>
+          <w:color w:val="1F2328"/>
+        </w:rPr>
+        <w:t>Cat .git/config  // verify the changes</w:t>
+      </w:r>
+    </w:p>
+    <w:p>
+      <w:pPr>
+        <w:pStyle w:val="HTMLPreformatted"/>
+        <w:rPr>
+          <w:rFonts w:ascii="Consolas" w:hAnsi="Consolas"/>
+          <w:color w:val="1F2328"/>
+        </w:rPr>
+      </w:pPr>
+      <w:r>
+        <w:rPr>
+          <w:rFonts w:ascii="Consolas" w:hAnsi="Consolas"/>
+          <w:color w:val="1F2328"/>
+        </w:rPr>
+        <w:t>Associate local Master branch with github master branch using upstream command</w:t>
+      </w:r>
+    </w:p>
+    <w:p>
+      <w:pPr>
+        <w:pStyle w:val="HTMLPreformatted"/>
+        <w:rPr>
+          <w:rFonts w:ascii="Consolas" w:hAnsi="Consolas"/>
+          <w:color w:val="1F2328"/>
+        </w:rPr>
+      </w:pPr>
+    </w:p>
+    <w:p>
+      <w:pPr>
+        <w:pStyle w:val="HTMLPreformatted"/>
+        <w:rPr>
+          <w:rFonts w:ascii="Consolas" w:hAnsi="Consolas"/>
+          <w:color w:val="1F2328"/>
+        </w:rPr>
+      </w:pPr>
+      <w:r>
+        <w:rPr>
+          <w:rFonts w:ascii="Consolas" w:hAnsi="Consolas"/>
+          <w:color w:val="1F2328"/>
+        </w:rPr>
+        <w:t>Git branch –set-upstream-to=origin/master master</w:t>
+      </w:r>
+    </w:p>
+    <w:p>
+      <w:pPr>
+        <w:pStyle w:val="HTMLPreformatted"/>
+        <w:rPr>
+          <w:rFonts w:ascii="Consolas" w:hAnsi="Consolas"/>
+          <w:color w:val="1F2328"/>
+        </w:rPr>
+      </w:pPr>
+      <w:r>
+        <w:rPr>
+          <w:rFonts w:ascii="Consolas" w:hAnsi="Consolas"/>
+          <w:color w:val="1F2328"/>
+        </w:rPr>
+        <w:t>Git pull // as a best practice</w:t>
+      </w:r>
+    </w:p>
+    <w:p>
+      <w:pPr>
+        <w:pStyle w:val="HTMLPreformatted"/>
+        <w:rPr>
+          <w:rFonts w:ascii="Consolas" w:hAnsi="Consolas"/>
+          <w:color w:val="1F2328"/>
+        </w:rPr>
+      </w:pPr>
+      <w:r>
+        <w:rPr>
+          <w:rFonts w:ascii="Consolas" w:hAnsi="Consolas"/>
+          <w:color w:val="1F2328"/>
+        </w:rPr>
+        <w:t xml:space="preserve">Git push </w:t>
+      </w:r>
+      <w:r>
+        <w:rPr>
+          <w:rFonts w:ascii="Consolas" w:hAnsi="Consolas"/>
+          <w:color w:val="1F2328"/>
+        </w:rPr>
+        <w:t>origin master</w:t>
+      </w:r>
+      <w:r>
+        <w:rPr>
+          <w:rFonts w:ascii="Consolas" w:hAnsi="Consolas"/>
+          <w:color w:val="1F2328"/>
+        </w:rPr>
+        <w:t>// push your local code to github account</w:t>
+      </w:r>
+    </w:p>
+    <w:p>
+      <w:pPr>
+        <w:pStyle w:val="HTMLPreformatted"/>
+        <w:rPr>
+          <w:rFonts w:ascii="Consolas" w:hAnsi="Consolas"/>
+          <w:color w:val="1F2328"/>
+        </w:rPr>
+      </w:pPr>
+    </w:p>
+    <w:p>
+      <w:pPr>
         <w:rPr>
           <w:lang w:val="en-US"/>
         </w:rPr>
@@ -2185,6 +2856,95 @@
 <file path=word/numbering.xml><?xml version="1.0" encoding="utf-8"?>
 <w:numbering xmlns:wpc="http://schemas.microsoft.com/office/word/2010/wordprocessingCanvas" xmlns:cx="http://schemas.microsoft.com/office/drawing/2014/chartex" xmlns:cx1="http://schemas.microsoft.com/office/drawing/2015/9/8/chartex" xmlns:cx2="http://schemas.microsoft.com/office/drawing/2015/10/21/chartex" xmlns:cx3="http://schemas.microsoft.com/office/drawing/2016/5/9/chartex" xmlns:cx4="http://schemas.microsoft.com/office/drawing/2016/5/10/chartex" xmlns:cx5="http://schemas.microsoft.com/office/drawing/2016/5/11/chartex" xmlns:cx6="http://schemas.microsoft.com/office/drawing/2016/5/12/chartex" xmlns:cx7="http://schemas.microsoft.com/office/drawing/2016/5/13/chartex" xmlns:cx8="http://schemas.microsoft.com/office/drawing/2016/5/14/chartex" xmlns:mc="http://schemas.openxmlformats.org/markup-compatibility/2006" xmlns:aink="http://schemas.microsoft.com/office/drawing/2016/ink" xmlns:am3d="http://schemas.microsoft.com/office/drawing/2017/model3d" xmlns:o="urn:schemas-microsoft-com:office:office" xmlns:oel="http://schemas.microsoft.com/office/2019/extlst" xmlns:r="http://schemas.openxmlformats.org/officeDocument/2006/relationships" xmlns:m="http://schemas.openxmlformats.org/officeDocument/2006/math" xmlns:v="urn:schemas-microsoft-com:vml" xmlns:wp14="http://schemas.microsoft.com/office/word/2010/wordprocessingDrawing" xmlns:wp="http://schemas.openxmlformats.org/drawingml/2006/wordprocessingDrawing" xmlns:w10="urn:schemas-microsoft-com:office:word" xmlns:w="http://schemas.openxmlformats.org/wordprocessingml/2006/main" xmlns:w14="http://schemas.microsoft.com/office/word/2010/wordml" xmlns:w15="http://schemas.microsoft.com/office/word/2012/wordml" xmlns:w16cex="http://schemas.microsoft.com/office/word/2018/wordml/cex" xmlns:w16cid="http://schemas.microsoft.com/office/word/2016/wordml/cid" xmlns:w16="http://schemas.microsoft.com/office/word/2018/wordml" xmlns:w16sdtdh="http://schemas.microsoft.com/office/word/2020/wordml/sdtdatahash" xmlns:w16se="http://schemas.microsoft.com/office/word/2015/wordml/symex" xmlns:wpg="http://schemas.microsoft.com/office/word/2010/wordprocessingGroup" xmlns:wpi="http://schemas.microsoft.com/office/word/2010/wordprocessingInk" xmlns:wne="http://schemas.microsoft.com/office/word/2006/wordml" xmlns:wps="http://schemas.microsoft.com/office/word/2010/wordprocessingShape" mc:Ignorable="w14 w15 w16se w16cid w16 w16cex w16sdtdh wp14">
   <w:abstractNum w:abstractNumId="0" w15:restartNumberingAfterBreak="0">
+    <w:nsid w:val="056938F7"/>
+    <w:multiLevelType w:val="hybridMultilevel"/>
+    <w:tmpl w:val="88DCE416"/>
+    <w:lvl w:ilvl="0" w:tplc="4009000F">
+      <w:start w:val="1"/>
+      <w:numFmt w:val="decimal"/>
+      <w:lvlText w:val="%1."/>
+      <w:lvlJc w:val="left"/>
+      <w:pPr>
+        <w:ind w:left="720" w:hanging="360"/>
+      </w:pPr>
+      <w:rPr>
+        <w:rFonts w:hint="default"/>
+      </w:rPr>
+    </w:lvl>
+    <w:lvl w:ilvl="1" w:tplc="40090019" w:tentative="1">
+      <w:start w:val="1"/>
+      <w:numFmt w:val="lowerLetter"/>
+      <w:lvlText w:val="%2."/>
+      <w:lvlJc w:val="left"/>
+      <w:pPr>
+        <w:ind w:left="1440" w:hanging="360"/>
+      </w:pPr>
+    </w:lvl>
+    <w:lvl w:ilvl="2" w:tplc="4009001B" w:tentative="1">
+      <w:start w:val="1"/>
+      <w:numFmt w:val="lowerRoman"/>
+      <w:lvlText w:val="%3."/>
+      <w:lvlJc w:val="right"/>
+      <w:pPr>
+        <w:ind w:left="2160" w:hanging="180"/>
+      </w:pPr>
+    </w:lvl>
+    <w:lvl w:ilvl="3" w:tplc="4009000F" w:tentative="1">
+      <w:start w:val="1"/>
+      <w:numFmt w:val="decimal"/>
+      <w:lvlText w:val="%4."/>
+      <w:lvlJc w:val="left"/>
+      <w:pPr>
+        <w:ind w:left="2880" w:hanging="360"/>
+      </w:pPr>
+    </w:lvl>
+    <w:lvl w:ilvl="4" w:tplc="40090019" w:tentative="1">
+      <w:start w:val="1"/>
+      <w:numFmt w:val="lowerLetter"/>
+      <w:lvlText w:val="%5."/>
+      <w:lvlJc w:val="left"/>
+      <w:pPr>
+        <w:ind w:left="3600" w:hanging="360"/>
+      </w:pPr>
+    </w:lvl>
+    <w:lvl w:ilvl="5" w:tplc="4009001B" w:tentative="1">
+      <w:start w:val="1"/>
+      <w:numFmt w:val="lowerRoman"/>
+      <w:lvlText w:val="%6."/>
+      <w:lvlJc w:val="right"/>
+      <w:pPr>
+        <w:ind w:left="4320" w:hanging="180"/>
+      </w:pPr>
+    </w:lvl>
+    <w:lvl w:ilvl="6" w:tplc="4009000F" w:tentative="1">
+      <w:start w:val="1"/>
+      <w:numFmt w:val="decimal"/>
+      <w:lvlText w:val="%7."/>
+      <w:lvlJc w:val="left"/>
+      <w:pPr>
+        <w:ind w:left="5040" w:hanging="360"/>
+      </w:pPr>
+    </w:lvl>
+    <w:lvl w:ilvl="7" w:tplc="40090019" w:tentative="1">
+      <w:start w:val="1"/>
+      <w:numFmt w:val="lowerLetter"/>
+      <w:lvlText w:val="%8."/>
+      <w:lvlJc w:val="left"/>
+      <w:pPr>
+        <w:ind w:left="5760" w:hanging="360"/>
+      </w:pPr>
+    </w:lvl>
+    <w:lvl w:ilvl="8" w:tplc="4009001B" w:tentative="1">
+      <w:start w:val="1"/>
+      <w:numFmt w:val="lowerRoman"/>
+      <w:lvlText w:val="%9."/>
+      <w:lvlJc w:val="right"/>
+      <w:pPr>
+        <w:ind w:left="6480" w:hanging="180"/>
+      </w:pPr>
+    </w:lvl>
+  </w:abstractNum>
+  <w:abstractNum w:abstractNumId="1" w15:restartNumberingAfterBreak="0">
     <w:nsid w:val="1B2051E3"/>
     <w:multiLevelType w:val="hybridMultilevel"/>
     <w:tmpl w:val="4B4C03BC"/>
@@ -2297,7 +3057,7 @@
       </w:rPr>
     </w:lvl>
   </w:abstractNum>
-  <w:abstractNum w:abstractNumId="1" w15:restartNumberingAfterBreak="0">
+  <w:abstractNum w:abstractNumId="2" w15:restartNumberingAfterBreak="0">
     <w:nsid w:val="4FD73B3A"/>
     <w:multiLevelType w:val="hybridMultilevel"/>
     <w:tmpl w:val="9654BEB2"/>
@@ -2387,9 +3147,12 @@
     </w:lvl>
   </w:abstractNum>
   <w:num w:numId="1" w16cid:durableId="1465392084">
+    <w:abstractNumId w:val="2"/>
+  </w:num>
+  <w:num w:numId="2" w16cid:durableId="441078104">
     <w:abstractNumId w:val="1"/>
   </w:num>
-  <w:num w:numId="2" w16cid:durableId="441078104">
+  <w:num w:numId="3" w16cid:durableId="425880598">
     <w:abstractNumId w:val="0"/>
   </w:num>
 </w:numbering>
@@ -2839,7 +3602,6 @@
     <w:basedOn w:val="Normal"/>
     <w:link w:val="HTMLPreformattedChar"/>
     <w:uiPriority w:val="99"/>
-    <w:semiHidden/>
     <w:unhideWhenUsed/>
     <w:rsid w:val="00A45425"/>
     <w:pPr>
@@ -2877,7 +3639,6 @@
     <w:basedOn w:val="DefaultParagraphFont"/>
     <w:link w:val="HTMLPreformatted"/>
     <w:uiPriority w:val="99"/>
-    <w:semiHidden/>
     <w:rsid w:val="00A45425"/>
     <w:rPr>
       <w:rFonts w:ascii="Courier New" w:eastAsia="Times New Roman" w:hAnsi="Courier New" w:cs="Courier New"/>
@@ -2928,6 +3689,43 @@
     <w:name w:val="user-select-contain"/>
     <w:basedOn w:val="DefaultParagraphFont"/>
     <w:rsid w:val="00880089"/>
+  </w:style>
+  <w:style w:type="character" w:customStyle="1" w:styleId="hljs-meta">
+    <w:name w:val="hljs-meta"/>
+    <w:basedOn w:val="DefaultParagraphFont"/>
+    <w:rsid w:val="0001504E"/>
+  </w:style>
+  <w:style w:type="character" w:customStyle="1" w:styleId="bash">
+    <w:name w:val="bash"/>
+    <w:basedOn w:val="DefaultParagraphFont"/>
+    <w:rsid w:val="0001504E"/>
+  </w:style>
+  <w:style w:type="character" w:customStyle="1" w:styleId="hljs-builtin">
+    <w:name w:val="hljs-built_in"/>
+    <w:basedOn w:val="DefaultParagraphFont"/>
+    <w:rsid w:val="0001504E"/>
+  </w:style>
+  <w:style w:type="character" w:customStyle="1" w:styleId="hljs-string">
+    <w:name w:val="hljs-string"/>
+    <w:basedOn w:val="DefaultParagraphFont"/>
+    <w:rsid w:val="0001504E"/>
+  </w:style>
+  <w:style w:type="character" w:customStyle="1" w:styleId="hljs-subst">
+    <w:name w:val="hljs-subst"/>
+    <w:basedOn w:val="DefaultParagraphFont"/>
+    <w:rsid w:val="0001504E"/>
+  </w:style>
+  <w:style w:type="character" w:styleId="FollowedHyperlink">
+    <w:name w:val="FollowedHyperlink"/>
+    <w:basedOn w:val="DefaultParagraphFont"/>
+    <w:uiPriority w:val="99"/>
+    <w:semiHidden/>
+    <w:unhideWhenUsed/>
+    <w:rsid w:val="00B63DAB"/>
+    <w:rPr>
+      <w:color w:val="954F72" w:themeColor="followedHyperlink"/>
+      <w:u w:val="single"/>
+    </w:rPr>
   </w:style>
 </w:styles>
 </file>

</xml_diff>